<commit_message>
Update Acta de Reunión Semanal 3 SCRUM Sprint3.docx
</commit_message>
<xml_diff>
--- a/sprint 3 Back/24-09-2021/Acta de Reunión Semanal 3 SCRUM Sprint3.docx
+++ b/sprint 3 Back/24-09-2021/Acta de Reunión Semanal 3 SCRUM Sprint3.docx
@@ -929,47 +929,7 @@
           <w:sz w:val="20"/>
           <w:szCs w:val="20"/>
         </w:rPr>
-        <w:t xml:space="preserve">Desarrollo </w:t>
-      </w:r>
-      <w:proofErr w:type="spellStart"/>
-      <w:r>
-        <w:rPr>
-          <w:rFonts w:ascii="Verdana" w:eastAsia="Verdana" w:hAnsi="Verdana" w:cs="Verdana"/>
-          <w:bCs/>
-          <w:sz w:val="20"/>
-          <w:szCs w:val="20"/>
-        </w:rPr>
-        <w:t>BackEnd</w:t>
-      </w:r>
-      <w:proofErr w:type="spellEnd"/>
-      <w:r>
-        <w:rPr>
-          <w:rFonts w:ascii="Verdana" w:eastAsia="Verdana" w:hAnsi="Verdana" w:cs="Verdana"/>
-          <w:bCs/>
-          <w:sz w:val="20"/>
-          <w:szCs w:val="20"/>
-        </w:rPr>
-        <w:t xml:space="preserve"> </w:t>
-      </w:r>
-      <w:proofErr w:type="spellStart"/>
-      <w:r>
-        <w:rPr>
-          <w:rFonts w:ascii="Verdana" w:eastAsia="Verdana" w:hAnsi="Verdana" w:cs="Verdana"/>
-          <w:bCs/>
-          <w:sz w:val="20"/>
-          <w:szCs w:val="20"/>
-        </w:rPr>
-        <w:t>Login</w:t>
-      </w:r>
-      <w:proofErr w:type="spellEnd"/>
-      <w:r>
-        <w:rPr>
-          <w:rFonts w:ascii="Verdana" w:eastAsia="Verdana" w:hAnsi="Verdana" w:cs="Verdana"/>
-          <w:bCs/>
-          <w:sz w:val="20"/>
-          <w:szCs w:val="20"/>
-        </w:rPr>
-        <w:t xml:space="preserve"> Usuario Administrador</w:t>
+        <w:t>Desarrollo BackEnd Login Usuario Administrador</w:t>
       </w:r>
     </w:p>
     <w:p>
@@ -988,25 +948,14 @@
           <w:szCs w:val="20"/>
         </w:rPr>
       </w:pPr>
-      <w:proofErr w:type="spellStart"/>
-      <w:r>
-        <w:rPr>
-          <w:rFonts w:ascii="Verdana" w:eastAsia="Verdana" w:hAnsi="Verdana" w:cs="Verdana"/>
-          <w:bCs/>
-          <w:sz w:val="20"/>
-          <w:szCs w:val="20"/>
-        </w:rPr>
-        <w:t>BackEnd</w:t>
-      </w:r>
-      <w:proofErr w:type="spellEnd"/>
-      <w:r>
-        <w:rPr>
-          <w:rFonts w:ascii="Verdana" w:eastAsia="Verdana" w:hAnsi="Verdana" w:cs="Verdana"/>
-          <w:bCs/>
-          <w:sz w:val="20"/>
-          <w:szCs w:val="20"/>
-        </w:rPr>
-        <w:t xml:space="preserve"> Cálculo Huella de Carbono</w:t>
+      <w:r>
+        <w:rPr>
+          <w:rFonts w:ascii="Verdana" w:eastAsia="Verdana" w:hAnsi="Verdana" w:cs="Verdana"/>
+          <w:bCs/>
+          <w:sz w:val="20"/>
+          <w:szCs w:val="20"/>
+        </w:rPr>
+        <w:t>BackEnd Cálculo Huella de Carbono</w:t>
       </w:r>
     </w:p>
     <w:p>
@@ -1084,47 +1033,7 @@
           <w:sz w:val="20"/>
           <w:szCs w:val="20"/>
         </w:rPr>
-        <w:t>Pruebas Unitarias (</w:t>
-      </w:r>
-      <w:proofErr w:type="spellStart"/>
-      <w:r>
-        <w:rPr>
-          <w:rFonts w:ascii="Verdana" w:eastAsia="Verdana" w:hAnsi="Verdana" w:cs="Verdana"/>
-          <w:bCs/>
-          <w:sz w:val="20"/>
-          <w:szCs w:val="20"/>
-        </w:rPr>
-        <w:t>BackEnd</w:t>
-      </w:r>
-      <w:proofErr w:type="spellEnd"/>
-      <w:r>
-        <w:rPr>
-          <w:rFonts w:ascii="Verdana" w:eastAsia="Verdana" w:hAnsi="Verdana" w:cs="Verdana"/>
-          <w:bCs/>
-          <w:sz w:val="20"/>
-          <w:szCs w:val="20"/>
-        </w:rPr>
-        <w:t xml:space="preserve"> </w:t>
-      </w:r>
-      <w:proofErr w:type="spellStart"/>
-      <w:r>
-        <w:rPr>
-          <w:rFonts w:ascii="Verdana" w:eastAsia="Verdana" w:hAnsi="Verdana" w:cs="Verdana"/>
-          <w:bCs/>
-          <w:sz w:val="20"/>
-          <w:szCs w:val="20"/>
-        </w:rPr>
-        <w:t>Login</w:t>
-      </w:r>
-      <w:proofErr w:type="spellEnd"/>
-      <w:r>
-        <w:rPr>
-          <w:rFonts w:ascii="Verdana" w:eastAsia="Verdana" w:hAnsi="Verdana" w:cs="Verdana"/>
-          <w:bCs/>
-          <w:sz w:val="20"/>
-          <w:szCs w:val="20"/>
-        </w:rPr>
-        <w:t xml:space="preserve"> Usuario Administrador y Cálculo Huella de Carbono</w:t>
+        <w:t>Pruebas Unitarias (BackEnd Login Usuario Administrador y Cálculo Huella de Carbono</w:t>
       </w:r>
     </w:p>
     <w:p>
@@ -1143,25 +1052,14 @@
           <w:szCs w:val="20"/>
         </w:rPr>
       </w:pPr>
-      <w:proofErr w:type="spellStart"/>
-      <w:r>
-        <w:rPr>
-          <w:rFonts w:ascii="Verdana" w:eastAsia="Verdana" w:hAnsi="Verdana" w:cs="Verdana"/>
-          <w:bCs/>
-          <w:sz w:val="20"/>
-          <w:szCs w:val="20"/>
-        </w:rPr>
-        <w:t>BackEnd</w:t>
-      </w:r>
-      <w:proofErr w:type="spellEnd"/>
-      <w:r>
-        <w:rPr>
-          <w:rFonts w:ascii="Verdana" w:eastAsia="Verdana" w:hAnsi="Verdana" w:cs="Verdana"/>
-          <w:bCs/>
-          <w:sz w:val="20"/>
-          <w:szCs w:val="20"/>
-        </w:rPr>
-        <w:t xml:space="preserve"> Formulario Preguntas</w:t>
+      <w:r>
+        <w:rPr>
+          <w:rFonts w:ascii="Verdana" w:eastAsia="Verdana" w:hAnsi="Verdana" w:cs="Verdana"/>
+          <w:bCs/>
+          <w:sz w:val="20"/>
+          <w:szCs w:val="20"/>
+        </w:rPr>
+        <w:t>BackEnd Formulario Preguntas</w:t>
       </w:r>
     </w:p>
     <w:p>
@@ -2243,41 +2141,13 @@
                 <w:szCs w:val="20"/>
               </w:rPr>
             </w:pPr>
-            <w:proofErr w:type="spellStart"/>
             <w:r>
               <w:rPr>
                 <w:rFonts w:ascii="Verdana" w:eastAsia="Verdana" w:hAnsi="Verdana" w:cs="Verdana"/>
                 <w:sz w:val="20"/>
                 <w:szCs w:val="20"/>
               </w:rPr>
-              <w:t>BackEnd</w:t>
-            </w:r>
-            <w:proofErr w:type="spellEnd"/>
-            <w:r>
-              <w:rPr>
-                <w:rFonts w:ascii="Verdana" w:eastAsia="Verdana" w:hAnsi="Verdana" w:cs="Verdana"/>
-                <w:sz w:val="20"/>
-                <w:szCs w:val="20"/>
-              </w:rPr>
-              <w:t xml:space="preserve"> </w:t>
-            </w:r>
-            <w:proofErr w:type="spellStart"/>
-            <w:r>
-              <w:rPr>
-                <w:rFonts w:ascii="Verdana" w:eastAsia="Verdana" w:hAnsi="Verdana" w:cs="Verdana"/>
-                <w:sz w:val="20"/>
-                <w:szCs w:val="20"/>
-              </w:rPr>
-              <w:t>Login</w:t>
-            </w:r>
-            <w:proofErr w:type="spellEnd"/>
-            <w:r>
-              <w:rPr>
-                <w:rFonts w:ascii="Verdana" w:eastAsia="Verdana" w:hAnsi="Verdana" w:cs="Verdana"/>
-                <w:sz w:val="20"/>
-                <w:szCs w:val="20"/>
-              </w:rPr>
-              <w:t xml:space="preserve"> Usuario Administrador</w:t>
+              <w:t>BackEnd Login Usuario Administrador</w:t>
             </w:r>
           </w:p>
           <w:p>
@@ -2301,43 +2171,7 @@
                 <w:sz w:val="20"/>
                 <w:szCs w:val="20"/>
               </w:rPr>
-              <w:t xml:space="preserve">Pruebas unitarias </w:t>
-            </w:r>
-            <w:proofErr w:type="spellStart"/>
-            <w:r>
-              <w:rPr>
-                <w:rFonts w:ascii="Verdana" w:eastAsia="Verdana" w:hAnsi="Verdana" w:cs="Verdana"/>
-                <w:sz w:val="20"/>
-                <w:szCs w:val="20"/>
-              </w:rPr>
-              <w:t>BackEnd</w:t>
-            </w:r>
-            <w:proofErr w:type="spellEnd"/>
-            <w:r>
-              <w:rPr>
-                <w:rFonts w:ascii="Verdana" w:eastAsia="Verdana" w:hAnsi="Verdana" w:cs="Verdana"/>
-                <w:sz w:val="20"/>
-                <w:szCs w:val="20"/>
-              </w:rPr>
-              <w:t xml:space="preserve"> </w:t>
-            </w:r>
-            <w:proofErr w:type="spellStart"/>
-            <w:r>
-              <w:rPr>
-                <w:rFonts w:ascii="Verdana" w:eastAsia="Verdana" w:hAnsi="Verdana" w:cs="Verdana"/>
-                <w:sz w:val="20"/>
-                <w:szCs w:val="20"/>
-              </w:rPr>
-              <w:t>Login</w:t>
-            </w:r>
-            <w:proofErr w:type="spellEnd"/>
-            <w:r>
-              <w:rPr>
-                <w:rFonts w:ascii="Verdana" w:eastAsia="Verdana" w:hAnsi="Verdana" w:cs="Verdana"/>
-                <w:sz w:val="20"/>
-                <w:szCs w:val="20"/>
-              </w:rPr>
-              <w:t xml:space="preserve"> Usuario Administrador</w:t>
+              <w:t>Pruebas unitarias BackEnd Login Usuario Administrador</w:t>
             </w:r>
           </w:p>
           <w:p>
@@ -2457,41 +2291,13 @@
                 <w:szCs w:val="20"/>
               </w:rPr>
             </w:pPr>
-            <w:proofErr w:type="spellStart"/>
             <w:r>
               <w:rPr>
                 <w:rFonts w:ascii="Verdana" w:eastAsia="Verdana" w:hAnsi="Verdana" w:cs="Verdana"/>
                 <w:sz w:val="20"/>
                 <w:szCs w:val="20"/>
               </w:rPr>
-              <w:t>BackEnd</w:t>
-            </w:r>
-            <w:proofErr w:type="spellEnd"/>
-            <w:r>
-              <w:rPr>
-                <w:rFonts w:ascii="Verdana" w:eastAsia="Verdana" w:hAnsi="Verdana" w:cs="Verdana"/>
-                <w:sz w:val="20"/>
-                <w:szCs w:val="20"/>
-              </w:rPr>
-              <w:t xml:space="preserve"> </w:t>
-            </w:r>
-            <w:proofErr w:type="spellStart"/>
-            <w:r>
-              <w:rPr>
-                <w:rFonts w:ascii="Verdana" w:eastAsia="Verdana" w:hAnsi="Verdana" w:cs="Verdana"/>
-                <w:sz w:val="20"/>
-                <w:szCs w:val="20"/>
-              </w:rPr>
-              <w:t>Login</w:t>
-            </w:r>
-            <w:proofErr w:type="spellEnd"/>
-            <w:r>
-              <w:rPr>
-                <w:rFonts w:ascii="Verdana" w:eastAsia="Verdana" w:hAnsi="Verdana" w:cs="Verdana"/>
-                <w:sz w:val="20"/>
-                <w:szCs w:val="20"/>
-              </w:rPr>
-              <w:t xml:space="preserve"> Usuario Administrador</w:t>
+              <w:t>BackEnd Login Usuario Administrador</w:t>
             </w:r>
           </w:p>
           <w:p>
@@ -2515,43 +2321,7 @@
                 <w:sz w:val="20"/>
                 <w:szCs w:val="20"/>
               </w:rPr>
-              <w:t xml:space="preserve">Pruebas unitarias </w:t>
-            </w:r>
-            <w:proofErr w:type="spellStart"/>
-            <w:r>
-              <w:rPr>
-                <w:rFonts w:ascii="Verdana" w:eastAsia="Verdana" w:hAnsi="Verdana" w:cs="Verdana"/>
-                <w:sz w:val="20"/>
-                <w:szCs w:val="20"/>
-              </w:rPr>
-              <w:t>BackEnd</w:t>
-            </w:r>
-            <w:proofErr w:type="spellEnd"/>
-            <w:r>
-              <w:rPr>
-                <w:rFonts w:ascii="Verdana" w:eastAsia="Verdana" w:hAnsi="Verdana" w:cs="Verdana"/>
-                <w:sz w:val="20"/>
-                <w:szCs w:val="20"/>
-              </w:rPr>
-              <w:t xml:space="preserve"> </w:t>
-            </w:r>
-            <w:proofErr w:type="spellStart"/>
-            <w:r>
-              <w:rPr>
-                <w:rFonts w:ascii="Verdana" w:eastAsia="Verdana" w:hAnsi="Verdana" w:cs="Verdana"/>
-                <w:sz w:val="20"/>
-                <w:szCs w:val="20"/>
-              </w:rPr>
-              <w:t>Login</w:t>
-            </w:r>
-            <w:proofErr w:type="spellEnd"/>
-            <w:r>
-              <w:rPr>
-                <w:rFonts w:ascii="Verdana" w:eastAsia="Verdana" w:hAnsi="Verdana" w:cs="Verdana"/>
-                <w:sz w:val="20"/>
-                <w:szCs w:val="20"/>
-              </w:rPr>
-              <w:t xml:space="preserve"> Usuario Administrador</w:t>
+              <w:t>Pruebas unitarias BackEnd Login Usuario Administrador</w:t>
             </w:r>
           </w:p>
           <w:p>
@@ -2807,23 +2577,13 @@
                 <w:szCs w:val="20"/>
               </w:rPr>
             </w:pPr>
-            <w:proofErr w:type="spellStart"/>
             <w:r>
               <w:rPr>
                 <w:rFonts w:ascii="Verdana" w:eastAsia="Verdana" w:hAnsi="Verdana" w:cs="Verdana"/>
                 <w:sz w:val="20"/>
                 <w:szCs w:val="20"/>
               </w:rPr>
-              <w:t>BackEnd</w:t>
-            </w:r>
-            <w:proofErr w:type="spellEnd"/>
-            <w:r>
-              <w:rPr>
-                <w:rFonts w:ascii="Verdana" w:eastAsia="Verdana" w:hAnsi="Verdana" w:cs="Verdana"/>
-                <w:sz w:val="20"/>
-                <w:szCs w:val="20"/>
-              </w:rPr>
-              <w:t xml:space="preserve"> Calculo de Huella de Carbono</w:t>
+              <w:t>BackEnd Calculo de Huella de Carbono</w:t>
             </w:r>
           </w:p>
           <w:p>
@@ -3316,7 +3076,6 @@
         </w:rPr>
         <w:t>(</w:t>
       </w:r>
-      <w:proofErr w:type="spellStart"/>
       <w:r>
         <w:rPr>
           <w:rFonts w:ascii="Verdana" w:eastAsia="Verdana" w:hAnsi="Verdana" w:cs="Verdana"/>
@@ -3326,7 +3085,6 @@
         </w:rPr>
         <w:t>Testing</w:t>
       </w:r>
-      <w:proofErr w:type="spellEnd"/>
       <w:r>
         <w:rPr>
           <w:rFonts w:ascii="Verdana" w:eastAsia="Verdana" w:hAnsi="Verdana" w:cs="Verdana"/>

</xml_diff>